<commit_message>
Ternimado Examen final 1845
</commit_message>
<xml_diff>
--- a/MF0492_3 SERVIDOR/UF1845/EXAMEN PRACTICO/Examen UF1845_3 (Autoguardado).docx
+++ b/MF0492_3 SERVIDOR/UF1845/EXAMEN PRACTICO/Examen UF1845_3 (Autoguardado).docx
@@ -125,9 +125,6 @@
                   </w:rPr>
                   <w:alias w:val="Organización"/>
                   <w:id w:val="15676123"/>
-                  <w:placeholder>
-                    <w:docPart w:val="ED006CEEDFF64CAC9CFA65B8EB5495D0"/>
-                  </w:placeholder>
                   <w:dataBinding w:prefixMappings="xmlns:ns0='http://schemas.openxmlformats.org/officeDocument/2006/extended-properties'" w:xpath="/ns0:Properties[1]/ns0:Company[1]" w:storeItemID="{6668398D-A668-4E3E-A5EB-62B293D839F1}"/>
                   <w:text/>
                 </w:sdtPr>
@@ -2601,16 +2598,34 @@
     <w:p/>
     <w:p/>
     <w:p>
-      <w:r>
+      <w:pPr>
+        <w:rPr>
+          <w:sz w:val="28"/>
+          <w:u w:val="single"/>
+        </w:rPr>
+      </w:pPr>
+      <w:r>
+        <w:rPr>
+          <w:sz w:val="28"/>
+          <w:u w:val="single"/>
+        </w:rPr>
         <w:lastRenderedPageBreak/>
         <w:t xml:space="preserve">Implementar </w:t>
       </w:r>
       <w:proofErr w:type="spellStart"/>
       <w:r>
+        <w:rPr>
+          <w:sz w:val="28"/>
+          <w:u w:val="single"/>
+        </w:rPr>
         <w:t>Triggers</w:t>
       </w:r>
       <w:proofErr w:type="spellEnd"/>
       <w:r>
+        <w:rPr>
+          <w:sz w:val="28"/>
+          <w:u w:val="single"/>
+        </w:rPr>
         <w:t xml:space="preserve">: </w:t>
       </w:r>
     </w:p>
@@ -2764,6 +2779,212 @@
       </w:r>
     </w:p>
     <w:p/>
+    <w:p>
+      <w:pPr>
+        <w:rPr>
+          <w:sz w:val="28"/>
+          <w:szCs w:val="28"/>
+          <w:u w:val="single"/>
+        </w:rPr>
+      </w:pPr>
+      <w:r>
+        <w:rPr>
+          <w:sz w:val="28"/>
+          <w:szCs w:val="28"/>
+          <w:u w:val="single"/>
+        </w:rPr>
+        <w:lastRenderedPageBreak/>
+        <w:t xml:space="preserve">Implementar un </w:t>
+      </w:r>
+      <w:proofErr w:type="spellStart"/>
+      <w:r>
+        <w:rPr>
+          <w:sz w:val="28"/>
+          <w:szCs w:val="28"/>
+          <w:u w:val="single"/>
+        </w:rPr>
+        <w:t>prodecimiento</w:t>
+      </w:r>
+      <w:proofErr w:type="spellEnd"/>
+      <w:r>
+        <w:rPr>
+          <w:sz w:val="28"/>
+          <w:szCs w:val="28"/>
+          <w:u w:val="single"/>
+        </w:rPr>
+        <w:t xml:space="preserve">: </w:t>
+      </w:r>
+    </w:p>
+    <w:p>
+      <w:pPr>
+        <w:rPr>
+          <w:sz w:val="28"/>
+          <w:szCs w:val="28"/>
+          <w:u w:val="single"/>
+        </w:rPr>
+      </w:pPr>
+    </w:p>
+    <w:p>
+      <w:pPr>
+        <w:rPr>
+          <w:sz w:val="28"/>
+          <w:szCs w:val="28"/>
+          <w:u w:val="single"/>
+        </w:rPr>
+      </w:pPr>
+      <w:r>
+        <w:rPr>
+          <w:noProof/>
+          <w:sz w:val="28"/>
+          <w:szCs w:val="28"/>
+          <w:u w:val="single"/>
+          <w:lang w:eastAsia="es-ES"/>
+        </w:rPr>
+        <w:drawing>
+          <wp:inline distT="0" distB="0" distL="0" distR="0">
+            <wp:extent cx="5400040" cy="3036040"/>
+            <wp:effectExtent l="19050" t="0" r="0" b="0"/>
+            <wp:docPr id="6" name="Imagen 1"/>
+            <wp:cNvGraphicFramePr>
+              <a:graphicFrameLocks xmlns:a="http://schemas.openxmlformats.org/drawingml/2006/main" noChangeAspect="1"/>
+            </wp:cNvGraphicFramePr>
+            <a:graphic xmlns:a="http://schemas.openxmlformats.org/drawingml/2006/main">
+              <a:graphicData uri="http://schemas.openxmlformats.org/drawingml/2006/picture">
+                <pic:pic xmlns:pic="http://schemas.openxmlformats.org/drawingml/2006/picture">
+                  <pic:nvPicPr>
+                    <pic:cNvPr id="0" name="Picture 1"/>
+                    <pic:cNvPicPr>
+                      <a:picLocks noChangeAspect="1" noChangeArrowheads="1"/>
+                    </pic:cNvPicPr>
+                  </pic:nvPicPr>
+                  <pic:blipFill>
+                    <a:blip r:embed="rId17"/>
+                    <a:srcRect/>
+                    <a:stretch>
+                      <a:fillRect/>
+                    </a:stretch>
+                  </pic:blipFill>
+                  <pic:spPr bwMode="auto">
+                    <a:xfrm>
+                      <a:off x="0" y="0"/>
+                      <a:ext cx="5400040" cy="3036040"/>
+                    </a:xfrm>
+                    <a:prstGeom prst="rect">
+                      <a:avLst/>
+                    </a:prstGeom>
+                    <a:noFill/>
+                    <a:ln w="9525">
+                      <a:noFill/>
+                      <a:miter lim="800000"/>
+                      <a:headEnd/>
+                      <a:tailEnd/>
+                    </a:ln>
+                  </pic:spPr>
+                </pic:pic>
+              </a:graphicData>
+            </a:graphic>
+          </wp:inline>
+        </w:drawing>
+      </w:r>
+    </w:p>
+    <w:p>
+      <w:pPr>
+        <w:rPr>
+          <w:sz w:val="28"/>
+          <w:szCs w:val="28"/>
+          <w:u w:val="single"/>
+        </w:rPr>
+      </w:pPr>
+    </w:p>
+    <w:p>
+      <w:pPr>
+        <w:rPr>
+          <w:sz w:val="28"/>
+          <w:szCs w:val="28"/>
+          <w:u w:val="single"/>
+        </w:rPr>
+      </w:pPr>
+      <w:r>
+        <w:rPr>
+          <w:sz w:val="28"/>
+          <w:szCs w:val="28"/>
+          <w:u w:val="single"/>
+        </w:rPr>
+        <w:t xml:space="preserve">Implementar una función: </w:t>
+      </w:r>
+    </w:p>
+    <w:p>
+      <w:pPr>
+        <w:rPr>
+          <w:sz w:val="28"/>
+          <w:szCs w:val="28"/>
+          <w:u w:val="single"/>
+        </w:rPr>
+      </w:pPr>
+    </w:p>
+    <w:p>
+      <w:pPr>
+        <w:rPr>
+          <w:sz w:val="28"/>
+          <w:szCs w:val="28"/>
+          <w:u w:val="single"/>
+        </w:rPr>
+      </w:pPr>
+      <w:r>
+        <w:rPr>
+          <w:noProof/>
+          <w:sz w:val="28"/>
+          <w:szCs w:val="28"/>
+          <w:u w:val="single"/>
+          <w:lang w:eastAsia="es-ES"/>
+        </w:rPr>
+        <w:drawing>
+          <wp:inline distT="0" distB="0" distL="0" distR="0">
+            <wp:extent cx="5400040" cy="3036040"/>
+            <wp:effectExtent l="19050" t="0" r="0" b="0"/>
+            <wp:docPr id="7" name="Imagen 4"/>
+            <wp:cNvGraphicFramePr>
+              <a:graphicFrameLocks xmlns:a="http://schemas.openxmlformats.org/drawingml/2006/main" noChangeAspect="1"/>
+            </wp:cNvGraphicFramePr>
+            <a:graphic xmlns:a="http://schemas.openxmlformats.org/drawingml/2006/main">
+              <a:graphicData uri="http://schemas.openxmlformats.org/drawingml/2006/picture">
+                <pic:pic xmlns:pic="http://schemas.openxmlformats.org/drawingml/2006/picture">
+                  <pic:nvPicPr>
+                    <pic:cNvPr id="0" name="Picture 4"/>
+                    <pic:cNvPicPr>
+                      <a:picLocks noChangeAspect="1" noChangeArrowheads="1"/>
+                    </pic:cNvPicPr>
+                  </pic:nvPicPr>
+                  <pic:blipFill>
+                    <a:blip r:embed="rId18"/>
+                    <a:srcRect/>
+                    <a:stretch>
+                      <a:fillRect/>
+                    </a:stretch>
+                  </pic:blipFill>
+                  <pic:spPr bwMode="auto">
+                    <a:xfrm>
+                      <a:off x="0" y="0"/>
+                      <a:ext cx="5400040" cy="3036040"/>
+                    </a:xfrm>
+                    <a:prstGeom prst="rect">
+                      <a:avLst/>
+                    </a:prstGeom>
+                    <a:noFill/>
+                    <a:ln w="9525">
+                      <a:noFill/>
+                      <a:miter lim="800000"/>
+                      <a:headEnd/>
+                      <a:tailEnd/>
+                    </a:ln>
+                  </pic:spPr>
+                </pic:pic>
+              </a:graphicData>
+            </a:graphic>
+          </wp:inline>
+        </w:drawing>
+      </w:r>
+    </w:p>
     <w:sectPr>
       <w:pgSz w:w="11906" w:h="16838"/>
       <w:pgMar w:top="1417" w:right="1701" w:bottom="1417" w:left="1701" w:header="708" w:footer="708" w:gutter="0"/>
@@ -3111,42 +3332,7 @@
 
 <file path=word/glossary/document.xml><?xml version="1.0" encoding="utf-8"?>
 <w:glossaryDocument xmlns:ve="http://schemas.openxmlformats.org/markup-compatibility/2006" xmlns:o="urn:schemas-microsoft-com:office:office" xmlns:r="http://schemas.openxmlformats.org/officeDocument/2006/relationships" xmlns:m="http://schemas.openxmlformats.org/officeDocument/2006/math" xmlns:v="urn:schemas-microsoft-com:vml" xmlns:wp="http://schemas.openxmlformats.org/drawingml/2006/wordprocessingDrawing" xmlns:w10="urn:schemas-microsoft-com:office:word" xmlns:w="http://schemas.openxmlformats.org/wordprocessingml/2006/main" xmlns:wne="http://schemas.microsoft.com/office/word/2006/wordml">
-  <w:docParts>
-    <w:docPart>
-      <w:docPartPr>
-        <w:name w:val="F68F0A78439C46D98E8C40961DF23650"/>
-        <w:category>
-          <w:name w:val="General"/>
-          <w:gallery w:val="placeholder"/>
-        </w:category>
-        <w:types>
-          <w:type w:val="bbPlcHdr"/>
-        </w:types>
-        <w:behaviors>
-          <w:behavior w:val="content"/>
-        </w:behaviors>
-        <w:guid w:val="{79D50474-E89B-4EA9-896F-7AC73942C52D}"/>
-      </w:docPartPr>
-      <w:docPartBody>
-        <w:p>
-          <w:pPr>
-            <w:pStyle w:val="F68F0A78439C46D98E8C40961DF23650"/>
-          </w:pPr>
-          <w:r>
-            <w:rPr>
-              <w:rFonts w:asciiTheme="majorHAnsi" w:eastAsiaTheme="majorEastAsia" w:hAnsiTheme="majorHAnsi" w:cstheme="majorBidi"/>
-              <w:b/>
-              <w:bCs/>
-              <w:color w:val="FFFFFF" w:themeColor="background1"/>
-              <w:sz w:val="72"/>
-              <w:szCs w:val="72"/>
-            </w:rPr>
-            <w:t>[Año]</w:t>
-          </w:r>
-        </w:p>
-      </w:docPartBody>
-    </w:docPart>
-  </w:docParts>
+  <w:docParts/>
 </w:glossaryDocument>
 </file>
 
@@ -3212,6 +3398,7 @@
     <w:rsid w:val="001C4C77"/>
     <w:rsid w:val="00533A1E"/>
     <w:rsid w:val="0059166F"/>
+    <w:rsid w:val="007D4D38"/>
     <w:rsid w:val="00AF7A3C"/>
     <w:rsid w:val="00DF722F"/>
     <w:rsid w:val="00EA05E4"/>

</xml_diff>